<commit_message>
inclusao contexto historico no documento
</commit_message>
<xml_diff>
--- a/manuscripts/secoes/index.docx
+++ b/manuscripts/secoes/index.docx
@@ -211,13 +211,13 @@
       </w:r>
     </w:p>
     <w:bookmarkEnd w:id="20"/>
-    <w:bookmarkStart w:id="21" w:name="revisão-bibliográfica"/>
+    <w:bookmarkStart w:id="23" w:name="contexto-histórico"/>
     <w:p>
       <w:pPr>
         <w:pStyle w:val="Ttulo1"/>
       </w:pPr>
       <w:r>
-        <w:t xml:space="preserve">Revisão Bibliográfica</w:t>
+        <w:t xml:space="preserve">Contexto Histórico</w:t>
       </w:r>
     </w:p>
     <w:p>
@@ -225,19 +225,22 @@
         <w:pStyle w:val="FirstParagraph"/>
       </w:pPr>
       <w:r>
-        <w:t xml:space="preserve">Existe uma forte relação entre receitas, gastos de campanhas eleitorais e performance eleitoral.</w:t>
+        <w:t xml:space="preserve">Até o pleito de 2014 eram permitidas doações de empresas as campanhas eleitorais.</w:t>
       </w:r>
       <w:r>
         <w:t xml:space="preserve"> </w:t>
       </w:r>
       <w:r>
-        <w:t xml:space="preserve">Samuels (2001)</w:t>
+        <w:t xml:space="preserve">A Lei 9.504/1997, Lei das eleições, permitia doações de PJ desde que obedecesse o limite de 2% de seu faturamento bruto do ano anterior à eleição. Também eram permitidas doações de PF limitadas a 10% dos rendimentos brutos do ano anterior à eleição. Além disso, os próprios candidatos podiam fazer doações, mas sujeitos aos teto de gastos estabelecido por seus partidos</w:t>
       </w:r>
       <w:r>
         <w:t xml:space="preserve"> </w:t>
       </w:r>
       <w:r>
-        <w:t xml:space="preserve">investigou os pleitos brasileiros de 1994 e 1998 para os cargos de Presidente, Senador, Deputado Federal e Governador. O autor identificou que em ambas as eleições eram as PJ que despendiam mais recursos em doações para todos os cargos. Os vencedores eram os que recebiam as maiores quantias. Além disso, os candidatos de partidos considerados mais à esquerda pelo autor, como o PT e PDT, tinham receita menor que os de partidos no outro espectro ideológico. Os partidos de esquerda recebiam, inclusive, menos doações de empresas. Por fim, o autor ainda estimou uma regressão buscando inferir o impacto do dinheiro no percentual de votos obtidos. A conclusão foi de que o efeito era o maior dentre todas as explicativas para ambas eleições.</w:t>
+        <w:t xml:space="preserve">(Brasil, 1997)</w:t>
+      </w:r>
+      <w:r>
+        <w:t xml:space="preserve">.</w:t>
       </w:r>
     </w:p>
     <w:p>
@@ -245,13 +248,26 @@
         <w:pStyle w:val="BodyText"/>
       </w:pPr>
       <w:r>
-        <w:t xml:space="preserve">SPECK e MARCIANO (2015)</w:t>
+        <w:t xml:space="preserve">Outro dispotivo legal importante na delimitação das regras de financiamento de campanhas era a Lei dos Partidos Políticos. Em um de seus artigos haviam as regras que regiam o fundo partidário, que era formado por recursos da União, multas e penalidades do processo eleitoral, doações de PF e PJ e outros recursos destinados por lei. 95% dos recursos eram divididos de acordo com a proporcionalidade dos votos e o restante distribuído igualmente entre os partidos</w:t>
       </w:r>
       <w:r>
         <w:t xml:space="preserve"> </w:t>
       </w:r>
       <w:r>
-        <w:t xml:space="preserve">discorrem sobre o perfil de financiamento de campanha dos Deputados Federais nos pleitos de 2002, 2006 e 2010. Os autores encontraram uma mudança no padrão de doações. Olhando para a média de doações, em 2002 e 2006, as principais fontes de recurso eram PJ, PF, recursos próprios, transferências de outros candidatos e comitês e por fim recursos do partido. Mas, em 2010, essa ordem mudou. As transferências dos partidos saíram de percentual médio, em relação a receita total, de 1%,em 2002, para 20%. Os recursos próprios passaram a ter menos importância e as doações PF e de outros candidatos empatam na 3 posição.</w:t>
+        <w:t xml:space="preserve">(</w:t>
+      </w:r>
+      <w:r>
+        <w:rPr>
+          <w:bCs/>
+          <w:b/>
+        </w:rPr>
+        <w:t xml:space="preserve">Lei:9096:1995?</w:t>
+      </w:r>
+      <w:r>
+        <w:t xml:space="preserve">)</w:t>
+      </w:r>
+      <w:r>
+        <w:t xml:space="preserve">.</w:t>
       </w:r>
     </w:p>
     <w:p>
@@ -259,7 +275,7 @@
         <w:pStyle w:val="BodyText"/>
       </w:pPr>
       <w:r>
-        <w:t xml:space="preserve">Outra contribuição dos autores foi separar os candidatos cuja receita de campanha adivinha mais do que 50% de uma única fonte. No início do intervalo estudado, mais da metade dos candidatos à Câmara recebiam mais de 50% de todas as doações de empresas. Em 2010 esse número caiu para 34%. Logo, fica evidenciado uma diminuição da importância do financiamento via PJ. Por sua vez, quando analisados os candidatos cujos recursos provinham majoritariamente do próprio partido, tem-se um salto de 0% em 2002 para 10% em 2010.</w:t>
+        <w:t xml:space="preserve">Após as eleições de 2014, devido a insatisfação da população com a classe política e os escandâlos de corrupçao, o Congresso Nacional iniciou uma série propostas que mudavam algumas características do processo político no país. Dentre as medidas estavam a unificação do tempo dos mandatos ( 5 anos para todos os cargos), cláusula de barreira (restringindo o acesso ao fundo partidário e horário eleitoral gratuito), unificação das eleições na mesma data, voto facultativo, financiamento de campanhas eleitorais e outras.</w:t>
       </w:r>
     </w:p>
     <w:p>
@@ -267,25 +283,7 @@
         <w:pStyle w:val="BodyText"/>
       </w:pPr>
       <w:r>
-        <w:t xml:space="preserve">Silva e Cervi (2017)</w:t>
-      </w:r>
-      <w:r>
-        <w:t xml:space="preserve"> </w:t>
-      </w:r>
-      <w:r>
-        <w:t xml:space="preserve">estudaram o financiamento das campanhas eleitorais dos candidatos a Deputados Federais em 2010 e em 2014. Os autores encontraram resultados similares a</w:t>
-      </w:r>
-      <w:r>
-        <w:t xml:space="preserve"> </w:t>
-      </w:r>
-      <w:r>
-        <w:t xml:space="preserve">SPECK e MARCIANO (2015)</w:t>
-      </w:r>
-      <w:r>
-        <w:t xml:space="preserve"> </w:t>
-      </w:r>
-      <w:r>
-        <w:t xml:space="preserve">para o ano de 2010. Porém, em 2014 houve uma nova mudança no padrão de financiamento. As empresas deixaram de ser os principais doadores diretos e passaram a destinar seus recursos aos partidos. Portanto, são os partidos políticos que figuram como maiores doadores, seguidos das PJ, PF, recursos próprios e transferências de outros candidatos e comitês.</w:t>
+        <w:t xml:space="preserve">Essas temáticas foram apensadas a PEC 182/2007 que originalmente alterava os artigos 17, 46 e 55 da Constituição Federal, para assegurar aos partidos políticos a titularidade dos mandatos parlamentares, além de estabelecer a perda dos mandatos dos parlamentares que se desfiliassem dos partidos pelos quais forem eleitos. Era a chamada PEC da fidelidade partidária.</w:t>
       </w:r>
     </w:p>
     <w:p>
@@ -293,7 +291,7 @@
         <w:pStyle w:val="BodyText"/>
       </w:pPr>
       <w:r>
-        <w:t xml:space="preserve">Os pesquisadores ainda destacam que a partir da Resolução nº23.406/2014, do TSE, tornou-se obrigatória a identificação do doador originário. Dessa forma, tornou-se possível verificar as contribuições feitas pelos candidatos entre si e pelos partidos. Com isso, observaram que, embora tenha perdido importância relativa nas doações diretas, as PJ são os maiores doadores originários indiretamente, via recursos do partido ou de outros candidatos e comitês. Por fim, salientam que o desempenho eleitoral está ligado às receitas totais, especificamente quando oriundas dos partidos e empresas.</w:t>
+        <w:t xml:space="preserve">O interesse da Câmara era tão grande que foram propostas 62 Emendas Aglutinativas, entre os dias 26 de maio de 2015 e 17 de junho do mesmo ano. Esse tipo de emenda tem como característica a junção de textos de outras emendas já apresentadas, a intençao é jujstamente dar seleridade ao processo. Esse processo foi chamado de Reforma ou Minirreforma Eleitoral.</w:t>
       </w:r>
     </w:p>
     <w:p>
@@ -301,13 +299,7 @@
         <w:pStyle w:val="BodyText"/>
       </w:pPr>
       <w:r>
-        <w:t xml:space="preserve">Peixoto (2010)</w:t>
-      </w:r>
-      <w:r>
-        <w:t xml:space="preserve"> </w:t>
-      </w:r>
-      <w:r>
-        <w:t xml:space="preserve">avaliou o impacto dos gastos de campanha nas eleições de 2006, especificamente para a Câmara dos Deputados Federais e Estaduais. O autor incorpora as características pessoais e políticas dos candidatos em uma regressão de Mínimos Quadrados, onde a variável dependente são os votos. Embora os parâmetros estimados para gastos sejam positivos e significantes, ser político (Deputado ou Senador) tem efeito maior.</w:t>
+        <w:t xml:space="preserve">Dentre as emendas, 10 tratavam de financiamento de campanha. As de número 3, 10, 19, 22, 27, 28, 32, 34, 35 e 36. Todas foram apresentadas entre os dia 26 de maio e 27 de maio. Mas, apenas 3 foram votadas, as demais foram retiradas ou prejudicadas. Para aprovação, eram necessários 3/5 dos votos. Todas essas EMA’s de financiamento de campanha foram rejeitadas.</w:t>
       </w:r>
     </w:p>
     <w:p>
@@ -315,31 +307,208 @@
         <w:pStyle w:val="BodyText"/>
       </w:pPr>
       <w:r>
-        <w:t xml:space="preserve">Mancuso e Speck (2015)</w:t>
+        <w:t xml:space="preserve">A EMA 22 foi votada no dia 26 a partir das 19H22M. A proposta dava a seguinte redação ao artigo 17 da CF:</w:t>
       </w:r>
       <w:r>
         <w:t xml:space="preserve"> </w:t>
       </w:r>
       <w:r>
-        <w:t xml:space="preserve">pesquisaram os determinantes do financiamento empresarial diretamente aos candidatos nas eleições de 2002 até 2010. Além disso, averiguaram quais os impactos deste no resultado dos pleitos. Os autores concluem que os candidatos que já estão no cargo tem uma vantagem sobre os demais recebendo maiores doações. Além disso, os pertencentes a partidos grandes de direita são mais preferidos pelas empresas. Por fim, concluem que os campeões do financiamento empresarial possuem maior probabilidade de serem eleitos.</w:t>
+        <w:t xml:space="preserve">“</w:t>
+      </w:r>
+      <w:r>
+        <w:t xml:space="preserve">É permitido aos partidos políticos e aos candidatos receber doações de recursos financeiros ou de bens estimáveis em dinheiro de pessoas físicas ou jurídicas, deendo a lei estabelecer os limites máximos de arrecadação e gastos de recursos para cada cargo eletivo</w:t>
+      </w:r>
+      <w:r>
+        <w:t xml:space="preserve">”</w:t>
+      </w:r>
+      <w:r>
+        <w:t xml:space="preserve">. O texto foi de autoria do Deputado Sérgio Souza do PMDB (PR).</w:t>
       </w:r>
     </w:p>
     <w:p>
+      <w:pPr>
+        <w:pStyle w:val="BodyText"/>
+      </w:pPr>
+      <w:r>
+        <w:t xml:space="preserve">No dia seguinte, foram apresentadas a EMA 10, de autoria da Deputada Jandira Feghali do PC do B (RJ). Nela, ficava estabelecido que os partidos pderiam financiar as campanhas eleitorais apenas com recursos de pessoas físicas e recursos públicos. Além disso, obrigava que os partidos dessem ampla divulgação dos valores recebidos e nomes dos doadores no decorrer da campanha. Por fim, pregava que os partidos e candidatos só poderiam receber as doações e gastá-las em campanha após estabelecimento de limites, em lei, das doações de PF em valores absolutos e percentuais.</w:t>
+      </w:r>
+    </w:p>
+    <w:p>
+      <w:pPr>
+        <w:pStyle w:val="BodyText"/>
+      </w:pPr>
+      <w:r>
+        <w:t xml:space="preserve">A EMA 32, de autoria do Deputado Leonardo Picciani PMDB (RJ) também foi rejeitada no mesmo dia, e vedava o recebimento, por partidos políticos e candidatos, de recursos oriundos de pessoas físicas ou jurídicas. Cabia a lei estabelecer uma forma de financiamento público para cada cargo eletivo.</w:t>
+      </w:r>
+    </w:p>
+    <w:p>
+      <w:pPr>
+        <w:pStyle w:val="BodyText"/>
+      </w:pPr>
+      <w:r>
+        <w:t xml:space="preserve">O relator, Deputado Rodrigo Maia DEM(RJ), apresentou no dia 26 do mesmo mês um substitutivo. Assim, ele pode propor alteracoes em todo o texto do projeto. No dia 28 de maio o artigo 5º do Substitutivo foi votado e aprovado com 369 votos a favor, 39 contrários e 5 abstenções. A proposta permitia as doações de recursos financeiros de PF e PJ aos partidos políticos. Quanto as doacoes aos candidatos, ficava vedada a doação de PJ.</w:t>
+      </w:r>
+    </w:p>
+    <w:p>
+      <w:pPr>
+        <w:pStyle w:val="BodyText"/>
+      </w:pPr>
+      <w:r>
+        <w:t xml:space="preserve">Por fim, no dia 12 de agosto de 2015, o mesmo artigo foi votado em segundo turno e aprovado com 317 votos favoráveis, 162 contrários e 1 abstenção. As discussões não ficaram restritas ao legislativo. No dia 17 de setembro do mesmo ano, o Supremo Tribunal Federal (STF) terminou de julgar uma Ação Direta de Inconstitucionalidade (ADI) nº 4650 feita pela Ordem de Advogados do Brasil (OAB) ainda no ano de 2011 que buscava o fim das doações de PJ. A partir daí, tais doações tornaram-se ilegais.</w:t>
+      </w:r>
+    </w:p>
+    <w:p>
+      <w:pPr>
+        <w:pStyle w:val="BodyText"/>
+      </w:pPr>
+      <w:r>
+        <w:t xml:space="preserve">Toda a tramitção, emendar, destaques, substutivos e datas que tratram da PEC 182/2007 podem ser consultadas no site da Câmara dos Deputados</w:t>
+      </w:r>
+      <w:r>
+        <w:rPr>
+          <w:rStyle w:val="Refdenotaderodap"/>
+        </w:rPr>
+        <w:footnoteReference w:id="21"/>
+      </w:r>
+      <w:r>
+        <w:t xml:space="preserve">.</w:t>
+      </w:r>
+    </w:p>
+    <w:p>
       <w:r>
         <w:br w:type="page"/>
       </w:r>
     </w:p>
-    <w:bookmarkEnd w:id="21"/>
-    <w:bookmarkStart w:id="24" w:name="metodologia"/>
+    <w:bookmarkEnd w:id="23"/>
+    <w:bookmarkStart w:id="24" w:name="revisão-bibliográfica"/>
     <w:p>
       <w:pPr>
         <w:pStyle w:val="Ttulo1"/>
       </w:pPr>
       <w:r>
+        <w:t xml:space="preserve">Revisão Bibliográfica</w:t>
+      </w:r>
+    </w:p>
+    <w:p>
+      <w:pPr>
+        <w:pStyle w:val="FirstParagraph"/>
+      </w:pPr>
+      <w:r>
+        <w:t xml:space="preserve">Existe uma forte relação entre receitas, gastos de campanhas eleitorais e performance eleitoral.</w:t>
+      </w:r>
+      <w:r>
+        <w:t xml:space="preserve"> </w:t>
+      </w:r>
+      <w:r>
+        <w:t xml:space="preserve">Samuels (2001)</w:t>
+      </w:r>
+      <w:r>
+        <w:t xml:space="preserve"> </w:t>
+      </w:r>
+      <w:r>
+        <w:t xml:space="preserve">investigou os pleitos brasileiros de 1994 e 1998 para os cargos de Presidente, Senador, Deputado Federal e Governador. O autor identificou que em ambas as eleições eram as PJ que despendiam mais recursos em doações para todos os cargos. Os vencedores eram os que recebiam as maiores quantias. Além disso, os candidatos de partidos considerados mais à esquerda pelo autor, como o PT e PDT, tinham receita menor que os de partidos no outro espectro ideológico. Os partidos de esquerda recebiam, inclusive, menos doações de empresas. Por fim, o autor ainda estimou uma regressão buscando inferir o impacto do dinheiro no percentual de votos obtidos. A conclusão foi de que o efeito era o maior dentre todas as explicativas para ambas eleições.</w:t>
+      </w:r>
+    </w:p>
+    <w:p>
+      <w:pPr>
+        <w:pStyle w:val="BodyText"/>
+      </w:pPr>
+      <w:r>
+        <w:t xml:space="preserve">SPECK e MARCIANO (2015)</w:t>
+      </w:r>
+      <w:r>
+        <w:t xml:space="preserve"> </w:t>
+      </w:r>
+      <w:r>
+        <w:t xml:space="preserve">discorrem sobre o perfil de financiamento de campanha dos Deputados Federais nos pleitos de 2002, 2006 e 2010. Os autores encontraram uma mudança no padrão de doações. Olhando para a média de doações, em 2002 e 2006, as principais fontes de recurso eram PJ, PF, recursos próprios, transferências de outros candidatos e comitês e por fim recursos do partido. Mas, em 2010, essa ordem mudou. As transferências dos partidos saíram de percentual médio, em relação a receita total, de 1%,em 2002, para 20%. Os recursos próprios passaram a ter menos importância e as doações PF e de outros candidatos empatam na 3 posição.</w:t>
+      </w:r>
+    </w:p>
+    <w:p>
+      <w:pPr>
+        <w:pStyle w:val="BodyText"/>
+      </w:pPr>
+      <w:r>
+        <w:t xml:space="preserve">Outra contribuição dos autores foi separar os candidatos cuja receita de campanha adivinha mais do que 50% de uma única fonte. No início do intervalo estudado, mais da metade dos candidatos à Câmara recebiam mais de 50% de todas as doações de empresas. Em 2010 esse número caiu para 34%. Logo, fica evidenciado uma diminuição da importância do financiamento via PJ. Por sua vez, quando analisados os candidatos cujos recursos provinham majoritariamente do próprio partido, tem-se um salto de 0% em 2002 para 10% em 2010.</w:t>
+      </w:r>
+    </w:p>
+    <w:p>
+      <w:pPr>
+        <w:pStyle w:val="BodyText"/>
+      </w:pPr>
+      <w:r>
+        <w:t xml:space="preserve">Silva e Cervi (2017)</w:t>
+      </w:r>
+      <w:r>
+        <w:t xml:space="preserve"> </w:t>
+      </w:r>
+      <w:r>
+        <w:t xml:space="preserve">estudaram o financiamento das campanhas eleitorais dos candidatos a Deputados Federais em 2010 e em 2014. Os autores encontraram resultados similares a</w:t>
+      </w:r>
+      <w:r>
+        <w:t xml:space="preserve"> </w:t>
+      </w:r>
+      <w:r>
+        <w:t xml:space="preserve">SPECK e MARCIANO (2015)</w:t>
+      </w:r>
+      <w:r>
+        <w:t xml:space="preserve"> </w:t>
+      </w:r>
+      <w:r>
+        <w:t xml:space="preserve">para o ano de 2010. Porém, em 2014 houve uma nova mudança no padrão de financiamento. As empresas deixaram de ser os principais doadores diretos e passaram a destinar seus recursos aos partidos. Portanto, são os partidos políticos que figuram como maiores doadores, seguidos das PJ, PF, recursos próprios e transferências de outros candidatos e comitês.</w:t>
+      </w:r>
+    </w:p>
+    <w:p>
+      <w:pPr>
+        <w:pStyle w:val="BodyText"/>
+      </w:pPr>
+      <w:r>
+        <w:t xml:space="preserve">Os pesquisadores ainda destacam que a partir da Resolução nº23.406/2014, do TSE, tornou-se obrigatória a identificação do doador originário. Dessa forma, tornou-se possível verificar as contribuições feitas pelos candidatos entre si e pelos partidos. Com isso, observaram que, embora tenha perdido importância relativa nas doações diretas, as PJ são os maiores doadores originários indiretamente, via recursos do partido ou de outros candidatos e comitês. Por fim, salientam que o desempenho eleitoral está ligado às receitas totais, especificamente quando oriundas dos partidos e empresas.</w:t>
+      </w:r>
+    </w:p>
+    <w:p>
+      <w:pPr>
+        <w:pStyle w:val="BodyText"/>
+      </w:pPr>
+      <w:r>
+        <w:t xml:space="preserve">Peixoto (2010)</w:t>
+      </w:r>
+      <w:r>
+        <w:t xml:space="preserve"> </w:t>
+      </w:r>
+      <w:r>
+        <w:t xml:space="preserve">avaliou o impacto dos gastos de campanha nas eleições de 2006, especificamente para a Câmara dos Deputados Federais e Estaduais. O autor incorpora as características pessoais e políticas dos candidatos em uma regressão de Mínimos Quadrados, onde a variável dependente são os votos. Embora os parâmetros estimados para gastos sejam positivos e significantes, ser político (Deputado ou Senador) tem efeito maior.</w:t>
+      </w:r>
+    </w:p>
+    <w:p>
+      <w:pPr>
+        <w:pStyle w:val="BodyText"/>
+      </w:pPr>
+      <w:r>
+        <w:t xml:space="preserve">Mancuso e Speck (2015)</w:t>
+      </w:r>
+      <w:r>
+        <w:t xml:space="preserve"> </w:t>
+      </w:r>
+      <w:r>
+        <w:t xml:space="preserve">pesquisaram os determinantes do financiamento empresarial diretamente aos candidatos nas eleições de 2002 até 2010. Além disso, averiguaram quais os impactos deste no resultado dos pleitos. Os autores concluem que os candidatos que já estão no cargo tem uma vantagem sobre os demais recebendo maiores doações. Além disso, os pertencentes a partidos grandes de direita são mais preferidos pelas empresas. Por fim, concluem que os campeões do financiamento empresarial possuem maior probabilidade de serem eleitos.</w:t>
+      </w:r>
+    </w:p>
+    <w:p>
+      <w:r>
+        <w:br w:type="page"/>
+      </w:r>
+    </w:p>
+    <w:bookmarkEnd w:id="24"/>
+    <w:bookmarkStart w:id="27" w:name="metodologia"/>
+    <w:p>
+      <w:pPr>
+        <w:pStyle w:val="Ttulo1"/>
+      </w:pPr>
+      <w:r>
         <w:t xml:space="preserve">Metodologia</w:t>
       </w:r>
     </w:p>
-    <w:bookmarkStart w:id="22" w:name="modelo"/>
+    <w:bookmarkStart w:id="25" w:name="modelo"/>
     <w:p>
       <w:pPr>
         <w:pStyle w:val="Ttulo2"/>
@@ -1211,8 +1380,8 @@
         <w:pStyle w:val="BodyText"/>
       </w:pPr>
     </w:p>
-    <w:bookmarkEnd w:id="22"/>
-    <w:bookmarkStart w:id="23" w:name="método"/>
+    <w:bookmarkEnd w:id="25"/>
+    <w:bookmarkStart w:id="26" w:name="método"/>
     <w:p>
       <w:pPr>
         <w:pStyle w:val="Ttulo2"/>
@@ -2304,9 +2473,9 @@
         <w:br w:type="page"/>
       </w:r>
     </w:p>
-    <w:bookmarkEnd w:id="23"/>
-    <w:bookmarkEnd w:id="24"/>
-    <w:bookmarkStart w:id="28" w:name="dados"/>
+    <w:bookmarkEnd w:id="26"/>
+    <w:bookmarkEnd w:id="27"/>
+    <w:bookmarkStart w:id="31" w:name="dados"/>
     <w:p>
       <w:pPr>
         <w:pStyle w:val="Ttulo1"/>
@@ -2347,7 +2516,7 @@
         <w:t xml:space="preserve">É importante ressaltar que 30 Deputados não participaram desta votação mas no dia seguinte votaram a proposta sobre a EMA 10 e EMA 32, que também tratavam do tema finaciamento de campanha.</w:t>
       </w:r>
     </w:p>
-    <w:bookmarkStart w:id="25" w:name="características-pessoais"/>
+    <w:bookmarkStart w:id="28" w:name="características-pessoais"/>
     <w:p>
       <w:pPr>
         <w:pStyle w:val="Ttulo2"/>
@@ -2398,7 +2567,7 @@
         </w:rPr>
         <w:t xml:space="preserve">Figura </w:t>
       </w:r>
-      <w:bookmarkStart w:id="806eb031-b8b5-4075-a935-dba6c03c05f4" w:name="ocupacao"/>
+      <w:bookmarkStart w:id="fba574f9-f3f6-4513-8dd5-e8c60ea8e117" w:name="ocupacao"/>
       <w:r xmlns:w14="http://schemas.microsoft.com/office/word/2010/wordml">
         <w:rPr>
           <w:rFonts/>
@@ -2420,7 +2589,7 @@
         </w:rPr>
         <w:fldChar w:fldCharType="end" w:dirty="true"/>
       </w:r>
-      <w:bookmarkEnd w:id="806eb031-b8b5-4075-a935-dba6c03c05f4"/>
+      <w:bookmarkEnd w:id="fba574f9-f3f6-4513-8dd5-e8c60ea8e117"/>
       <w:r>
         <w:t xml:space="preserve">: </w:t>
       </w:r>
@@ -2452,7 +2621,7 @@
                     </pic:cNvPicPr>
                   </pic:nvPicPr>
                   <pic:blipFill>
-                    <a:blip r:embed="rId9"/>
+                    <a:blip r:embed="rId37"/>
                     <a:srcRect/>
                     <a:stretch>
                       <a:fillRect/>
@@ -2535,7 +2704,7 @@
         </w:rPr>
         <w:t xml:space="preserve">Figura </w:t>
       </w:r>
-      <w:bookmarkStart w:id="982d0a0d-2835-478d-b0a7-eeb0e5857aab" w:name="instrucao"/>
+      <w:bookmarkStart w:id="917caf83-94ec-4560-b3f7-f01955b613eb" w:name="instrucao"/>
       <w:r xmlns:w14="http://schemas.microsoft.com/office/word/2010/wordml">
         <w:rPr>
           <w:rFonts/>
@@ -2557,7 +2726,7 @@
         </w:rPr>
         <w:fldChar w:fldCharType="end" w:dirty="true"/>
       </w:r>
-      <w:bookmarkEnd w:id="982d0a0d-2835-478d-b0a7-eeb0e5857aab"/>
+      <w:bookmarkEnd w:id="917caf83-94ec-4560-b3f7-f01955b613eb"/>
       <w:r>
         <w:t xml:space="preserve">: </w:t>
       </w:r>
@@ -2589,7 +2758,7 @@
                     </pic:cNvPicPr>
                   </pic:nvPicPr>
                   <pic:blipFill>
-                    <a:blip r:embed="rId10"/>
+                    <a:blip r:embed="rId38"/>
                     <a:srcRect/>
                     <a:stretch>
                       <a:fillRect/>
@@ -2681,7 +2850,7 @@
         </w:rPr>
         <w:t xml:space="preserve">Figura </w:t>
       </w:r>
-      <w:bookmarkStart w:id="d22307d9-d902-4232-9e07-baafe3fcca5d" w:name="civil"/>
+      <w:bookmarkStart w:id="d09920c2-ea9e-4022-a1be-a5690c99b627" w:name="civil"/>
       <w:r xmlns:w14="http://schemas.microsoft.com/office/word/2010/wordml">
         <w:rPr>
           <w:rFonts/>
@@ -2703,7 +2872,7 @@
         </w:rPr>
         <w:fldChar w:fldCharType="end" w:dirty="true"/>
       </w:r>
-      <w:bookmarkEnd w:id="d22307d9-d902-4232-9e07-baafe3fcca5d"/>
+      <w:bookmarkEnd w:id="d09920c2-ea9e-4022-a1be-a5690c99b627"/>
       <w:r>
         <w:t xml:space="preserve">: </w:t>
       </w:r>
@@ -2735,7 +2904,7 @@
                     </pic:cNvPicPr>
                   </pic:nvPicPr>
                   <pic:blipFill>
-                    <a:blip r:embed="rId11"/>
+                    <a:blip r:embed="rId39"/>
                     <a:srcRect/>
                     <a:stretch>
                       <a:fillRect/>
@@ -2774,7 +2943,7 @@
         </w:rPr>
         <w:t xml:space="preserve">Figura </w:t>
       </w:r>
-      <w:bookmarkStart w:id="71c6ba74-bf73-469c-8ee0-c91d20cd13a0" w:name="raca"/>
+      <w:bookmarkStart w:id="2bf3206c-e578-47fb-bfdc-293d42d9a934" w:name="raca"/>
       <w:r xmlns:w14="http://schemas.microsoft.com/office/word/2010/wordml">
         <w:rPr>
           <w:rFonts/>
@@ -2796,7 +2965,7 @@
         </w:rPr>
         <w:fldChar w:fldCharType="end" w:dirty="true"/>
       </w:r>
-      <w:bookmarkEnd w:id="71c6ba74-bf73-469c-8ee0-c91d20cd13a0"/>
+      <w:bookmarkEnd w:id="2bf3206c-e578-47fb-bfdc-293d42d9a934"/>
       <w:r>
         <w:t xml:space="preserve">: </w:t>
       </w:r>
@@ -2828,7 +2997,7 @@
                     </pic:cNvPicPr>
                   </pic:nvPicPr>
                   <pic:blipFill>
-                    <a:blip r:embed="rId12"/>
+                    <a:blip r:embed="rId40"/>
                     <a:srcRect/>
                     <a:stretch>
                       <a:fillRect/>
@@ -2875,7 +3044,7 @@
         </w:rPr>
         <w:t xml:space="preserve">Figura </w:t>
       </w:r>
-      <w:bookmarkStart w:id="c0abaadf-0412-4264-b1d3-dd419357b74c" w:name="mapa"/>
+      <w:bookmarkStart w:id="e6413d73-328a-43b4-8372-162e1979c9be" w:name="mapa"/>
       <w:r xmlns:w14="http://schemas.microsoft.com/office/word/2010/wordml">
         <w:rPr>
           <w:rFonts/>
@@ -2897,7 +3066,7 @@
         </w:rPr>
         <w:fldChar w:fldCharType="end" w:dirty="true"/>
       </w:r>
-      <w:bookmarkEnd w:id="c0abaadf-0412-4264-b1d3-dd419357b74c"/>
+      <w:bookmarkEnd w:id="e6413d73-328a-43b4-8372-162e1979c9be"/>
       <w:r>
         <w:t xml:space="preserve">: </w:t>
       </w:r>
@@ -2929,7 +3098,7 @@
                     </pic:cNvPicPr>
                   </pic:nvPicPr>
                   <pic:blipFill>
-                    <a:blip r:embed="rId13"/>
+                    <a:blip r:embed="rId41"/>
                     <a:srcRect/>
                     <a:stretch>
                       <a:fillRect/>
@@ -3025,7 +3194,7 @@
         </w:rPr>
         <w:t xml:space="preserve">Tabela </w:t>
       </w:r>
-      <w:bookmarkStart w:id="fea4ffd5-829b-4aa5-95b0-a7b96575cdb7" w:name="tabelapessoais"/>
+      <w:bookmarkStart w:id="0fca30c3-1e95-400d-902a-1661bb5fdeec" w:name="tabelapessoais"/>
       <w:r xmlns:w14="http://schemas.microsoft.com/office/word/2010/wordml">
         <w:rPr>
           <w:rFonts/>
@@ -3047,7 +3216,7 @@
         </w:rPr>
         <w:fldChar w:fldCharType="end" w:dirty="true"/>
       </w:r>
-      <w:bookmarkEnd w:id="fea4ffd5-829b-4aa5-95b0-a7b96575cdb7"/>
+      <w:bookmarkEnd w:id="0fca30c3-1e95-400d-902a-1661bb5fdeec"/>
       <w:r>
         <w:t xml:space="preserve">: </w:t>
       </w:r>
@@ -9651,8 +9820,8 @@
         </w:tc>
       </w:tr>
     </w:tbl>
-    <w:bookmarkEnd w:id="25"/>
-    <w:bookmarkStart w:id="26" w:name="características-políticas"/>
+    <w:bookmarkEnd w:id="28"/>
+    <w:bookmarkStart w:id="29" w:name="características-políticas"/>
     <w:p>
       <w:pPr>
         <w:pStyle w:val="Ttulo2"/>
@@ -9719,7 +9888,7 @@
         </w:rPr>
         <w:t xml:space="preserve">Figura </w:t>
       </w:r>
-      <w:bookmarkStart w:id="c85e7f76-1996-4172-babe-2361ad8adb6d" w:name="ideologia"/>
+      <w:bookmarkStart w:id="e42a50c2-db30-4aa1-b028-534bc7a625f3" w:name="ideologia"/>
       <w:r xmlns:w14="http://schemas.microsoft.com/office/word/2010/wordml">
         <w:rPr>
           <w:rFonts/>
@@ -9741,7 +9910,7 @@
         </w:rPr>
         <w:fldChar w:fldCharType="end" w:dirty="true"/>
       </w:r>
-      <w:bookmarkEnd w:id="c85e7f76-1996-4172-babe-2361ad8adb6d"/>
+      <w:bookmarkEnd w:id="e42a50c2-db30-4aa1-b028-534bc7a625f3"/>
       <w:r>
         <w:t xml:space="preserve">: </w:t>
       </w:r>
@@ -9773,7 +9942,7 @@
                     </pic:cNvPicPr>
                   </pic:nvPicPr>
                   <pic:blipFill>
-                    <a:blip r:embed="rId14"/>
+                    <a:blip r:embed="rId42"/>
                     <a:srcRect/>
                     <a:stretch>
                       <a:fillRect/>
@@ -9840,7 +10009,7 @@
         </w:rPr>
         <w:t xml:space="preserve">Figura </w:t>
       </w:r>
-      <w:bookmarkStart w:id="f46c76f3-1709-4859-83da-6b4c9cbc4878" w:name="orientacao"/>
+      <w:bookmarkStart w:id="a623e3ea-209e-4860-a83f-b93db6ad174a" w:name="orientacao"/>
       <w:r xmlns:w14="http://schemas.microsoft.com/office/word/2010/wordml">
         <w:rPr>
           <w:rFonts/>
@@ -9862,7 +10031,7 @@
         </w:rPr>
         <w:fldChar w:fldCharType="end" w:dirty="true"/>
       </w:r>
-      <w:bookmarkEnd w:id="f46c76f3-1709-4859-83da-6b4c9cbc4878"/>
+      <w:bookmarkEnd w:id="a623e3ea-209e-4860-a83f-b93db6ad174a"/>
       <w:r>
         <w:t xml:space="preserve">: </w:t>
       </w:r>
@@ -9894,7 +10063,7 @@
                     </pic:cNvPicPr>
                   </pic:nvPicPr>
                   <pic:blipFill>
-                    <a:blip r:embed="rId15"/>
+                    <a:blip r:embed="rId43"/>
                     <a:srcRect/>
                     <a:stretch>
                       <a:fillRect/>
@@ -9962,7 +10131,7 @@
         </w:rPr>
         <w:t xml:space="preserve">Figura </w:t>
       </w:r>
-      <w:bookmarkStart w:id="44cef3f8-730e-4ee2-b6a5-57d23ca0778f" w:name="civil"/>
+      <w:bookmarkStart w:id="d3d62154-f63b-46a7-8800-66eb62e99bb9" w:name="civil"/>
       <w:r xmlns:w14="http://schemas.microsoft.com/office/word/2010/wordml">
         <w:rPr>
           <w:rFonts/>
@@ -9984,7 +10153,7 @@
         </w:rPr>
         <w:fldChar w:fldCharType="end" w:dirty="true"/>
       </w:r>
-      <w:bookmarkEnd w:id="44cef3f8-730e-4ee2-b6a5-57d23ca0778f"/>
+      <w:bookmarkEnd w:id="d3d62154-f63b-46a7-8800-66eb62e99bb9"/>
       <w:r>
         <w:t xml:space="preserve">: </w:t>
       </w:r>
@@ -10016,7 +10185,7 @@
                     </pic:cNvPicPr>
                   </pic:nvPicPr>
                   <pic:blipFill>
-                    <a:blip r:embed="rId16"/>
+                    <a:blip r:embed="rId44"/>
                     <a:srcRect/>
                     <a:stretch>
                       <a:fillRect/>
@@ -10102,7 +10271,7 @@
         </w:rPr>
         <w:t xml:space="preserve">Tabela </w:t>
       </w:r>
-      <w:bookmarkStart w:id="51fa0aec-6ca0-4a57-b5b7-863b776c0e39" w:name="tabelapoliticas"/>
+      <w:bookmarkStart w:id="036f1cdc-a401-40a0-9f2d-f01a8abcd619" w:name="tabelapoliticas"/>
       <w:r xmlns:w14="http://schemas.microsoft.com/office/word/2010/wordml">
         <w:rPr>
           <w:rFonts/>
@@ -10124,7 +10293,7 @@
         </w:rPr>
         <w:fldChar w:fldCharType="end" w:dirty="true"/>
       </w:r>
-      <w:bookmarkEnd w:id="51fa0aec-6ca0-4a57-b5b7-863b776c0e39"/>
+      <w:bookmarkEnd w:id="036f1cdc-a401-40a0-9f2d-f01a8abcd619"/>
       <w:r>
         <w:t xml:space="preserve">: </w:t>
       </w:r>
@@ -15813,8 +15982,8 @@
         </w:tc>
       </w:tr>
     </w:tbl>
-    <w:bookmarkEnd w:id="26"/>
-    <w:bookmarkStart w:id="27" w:name="financiamento-de-campanha"/>
+    <w:bookmarkEnd w:id="29"/>
+    <w:bookmarkStart w:id="30" w:name="financiamento-de-campanha"/>
     <w:p>
       <w:pPr>
         <w:pStyle w:val="Ttulo2"/>
@@ -15873,7 +16042,7 @@
         </w:rPr>
         <w:t xml:space="preserve">Figura </w:t>
       </w:r>
-      <w:bookmarkStart w:id="6ad877a1-2b1a-4fbe-bc45-d14b5a6babb0" w:name="ideologia"/>
+      <w:bookmarkStart w:id="584505ec-06ce-4362-a8e4-f29171a99e50" w:name="ideologia"/>
       <w:r xmlns:w14="http://schemas.microsoft.com/office/word/2010/wordml">
         <w:rPr>
           <w:rFonts/>
@@ -15895,7 +16064,7 @@
         </w:rPr>
         <w:fldChar w:fldCharType="end" w:dirty="true"/>
       </w:r>
-      <w:bookmarkEnd w:id="6ad877a1-2b1a-4fbe-bc45-d14b5a6babb0"/>
+      <w:bookmarkEnd w:id="584505ec-06ce-4362-a8e4-f29171a99e50"/>
       <w:r>
         <w:t xml:space="preserve">: </w:t>
       </w:r>
@@ -15927,7 +16096,7 @@
                     </pic:cNvPicPr>
                   </pic:nvPicPr>
                   <pic:blipFill>
-                    <a:blip r:embed="rId17"/>
+                    <a:blip r:embed="rId45"/>
                     <a:srcRect/>
                     <a:stretch>
                       <a:fillRect/>
@@ -16002,7 +16171,7 @@
         </w:rPr>
         <w:t xml:space="preserve">Figura </w:t>
       </w:r>
-      <w:bookmarkStart w:id="5d1ead38-2726-422e-8d30-541353321680" w:name="receitatotal"/>
+      <w:bookmarkStart w:id="1dff7f35-6c95-4b1b-9eef-54fd8818aae5" w:name="receitatotal"/>
       <w:r xmlns:w14="http://schemas.microsoft.com/office/word/2010/wordml">
         <w:rPr>
           <w:rFonts/>
@@ -16024,7 +16193,7 @@
         </w:rPr>
         <w:fldChar w:fldCharType="end" w:dirty="true"/>
       </w:r>
-      <w:bookmarkEnd w:id="5d1ead38-2726-422e-8d30-541353321680"/>
+      <w:bookmarkEnd w:id="1dff7f35-6c95-4b1b-9eef-54fd8818aae5"/>
       <w:r>
         <w:t xml:space="preserve">: </w:t>
       </w:r>
@@ -16056,7 +16225,7 @@
                     </pic:cNvPicPr>
                   </pic:nvPicPr>
                   <pic:blipFill>
-                    <a:blip r:embed="rId18"/>
+                    <a:blip r:embed="rId46"/>
                     <a:srcRect/>
                     <a:stretch>
                       <a:fillRect/>
@@ -16142,7 +16311,7 @@
         </w:rPr>
         <w:t xml:space="preserve">Tabela </w:t>
       </w:r>
-      <w:bookmarkStart w:id="00ebce7f-fd8d-4e9d-967e-5b67159e2439" w:name="financiamento"/>
+      <w:bookmarkStart w:id="9e835357-93c1-4da0-9ed8-4845798ba098" w:name="financiamento"/>
       <w:r xmlns:w14="http://schemas.microsoft.com/office/word/2010/wordml">
         <w:rPr>
           <w:rFonts/>
@@ -16164,7 +16333,7 @@
         </w:rPr>
         <w:fldChar w:fldCharType="end" w:dirty="true"/>
       </w:r>
-      <w:bookmarkEnd w:id="00ebce7f-fd8d-4e9d-967e-5b67159e2439"/>
+      <w:bookmarkEnd w:id="9e835357-93c1-4da0-9ed8-4845798ba098"/>
       <w:r>
         <w:t xml:space="preserve">: </w:t>
       </w:r>
@@ -26433,9 +26602,9 @@
         <w:br w:type="page"/>
       </w:r>
     </w:p>
-    <w:bookmarkEnd w:id="27"/>
-    <w:bookmarkEnd w:id="28"/>
-    <w:bookmarkStart w:id="31" w:name="resultados"/>
+    <w:bookmarkEnd w:id="30"/>
+    <w:bookmarkEnd w:id="31"/>
+    <w:bookmarkStart w:id="34" w:name="resultados"/>
     <w:p>
       <w:pPr>
         <w:pStyle w:val="Ttulo1"/>
@@ -26452,7 +26621,7 @@
         <w:t xml:space="preserve">Nesta seção serão apresentadas as métricas do processo de ML e as variáveis que o método identificou como mais importantes. Depois serão apresentados os resultados da regressão do modelo escolhido.</w:t>
       </w:r>
     </w:p>
-    <w:bookmarkStart w:id="29" w:name="elastic-net"/>
+    <w:bookmarkStart w:id="32" w:name="elastic-net"/>
     <w:p>
       <w:pPr>
         <w:pStyle w:val="Ttulo2"/>
@@ -26507,7 +26676,7 @@
         </w:rPr>
         <w:t xml:space="preserve">Tabela </w:t>
       </w:r>
-      <w:bookmarkStart w:id="fa8d1b33-b743-4b0b-93c4-5ab59e4e2a78" w:name="tune"/>
+      <w:bookmarkStart w:id="4f56781e-6a41-44a6-aa04-cebf58041ceb" w:name="tune"/>
       <w:r xmlns:w14="http://schemas.microsoft.com/office/word/2010/wordml">
         <w:rPr>
           <w:rFonts/>
@@ -26529,7 +26698,7 @@
         </w:rPr>
         <w:fldChar w:fldCharType="end" w:dirty="true"/>
       </w:r>
-      <w:bookmarkEnd w:id="fa8d1b33-b743-4b0b-93c4-5ab59e4e2a78"/>
+      <w:bookmarkEnd w:id="4f56781e-6a41-44a6-aa04-cebf58041ceb"/>
       <w:r>
         <w:t xml:space="preserve">: </w:t>
       </w:r>
@@ -28629,7 +28798,7 @@
         </w:rPr>
         <w:t xml:space="preserve">Figura </w:t>
       </w:r>
-      <w:bookmarkStart w:id="e7172783-96b3-4e78-84bc-1015cd1b0f55" w:name="vip"/>
+      <w:bookmarkStart w:id="6cc8c6eb-4c3a-4037-9477-a86fa1370d74" w:name="vip"/>
       <w:r xmlns:w14="http://schemas.microsoft.com/office/word/2010/wordml">
         <w:rPr>
           <w:rFonts/>
@@ -28651,7 +28820,7 @@
         </w:rPr>
         <w:fldChar w:fldCharType="end" w:dirty="true"/>
       </w:r>
-      <w:bookmarkEnd w:id="e7172783-96b3-4e78-84bc-1015cd1b0f55"/>
+      <w:bookmarkEnd w:id="6cc8c6eb-4c3a-4037-9477-a86fa1370d74"/>
       <w:r>
         <w:t xml:space="preserve">: </w:t>
       </w:r>
@@ -28683,7 +28852,7 @@
                     </pic:cNvPicPr>
                   </pic:nvPicPr>
                   <pic:blipFill>
-                    <a:blip r:embed="rId19"/>
+                    <a:blip r:embed="rId47"/>
                     <a:srcRect/>
                     <a:stretch>
                       <a:fillRect/>
@@ -28719,8 +28888,8 @@
         <w:t xml:space="preserve">Portanto, como o hiperparâmetro de penalização do melhor modelo é muito próximo de zero optou-se por estimar uma regressão usual. Foram consideradas algumas das variáveis apontadas pelo ML. É importante ressaltar que esta metodologia tem como maior interesse a previsão e não dá importância aos resíduos assim como os métodos mais clássicos de estimação.</w:t>
       </w:r>
     </w:p>
-    <w:bookmarkEnd w:id="29"/>
-    <w:bookmarkStart w:id="30" w:name="logit"/>
+    <w:bookmarkEnd w:id="32"/>
+    <w:bookmarkStart w:id="33" w:name="logit"/>
     <w:p>
       <w:pPr>
         <w:pStyle w:val="Ttulo2"/>
@@ -28812,7 +28981,7 @@
         </w:rPr>
         <w:t xml:space="preserve">Figura </w:t>
       </w:r>
-      <w:bookmarkStart w:id="698abe06-7554-4965-856e-96fa7b3227dc" w:name="estimacao"/>
+      <w:bookmarkStart w:id="5f0e7595-aaab-4a8c-8528-7ad1c2500034" w:name="estimacao"/>
       <w:r xmlns:w14="http://schemas.microsoft.com/office/word/2010/wordml">
         <w:rPr>
           <w:rFonts/>
@@ -28834,7 +29003,7 @@
         </w:rPr>
         <w:fldChar w:fldCharType="end" w:dirty="true"/>
       </w:r>
-      <w:bookmarkEnd w:id="698abe06-7554-4965-856e-96fa7b3227dc"/>
+      <w:bookmarkEnd w:id="5f0e7595-aaab-4a8c-8528-7ad1c2500034"/>
       <w:r>
         <w:t xml:space="preserve">: </w:t>
       </w:r>
@@ -28866,7 +29035,7 @@
                     </pic:cNvPicPr>
                   </pic:nvPicPr>
                   <pic:blipFill>
-                    <a:blip r:embed="rId20"/>
+                    <a:blip r:embed="rId48"/>
                     <a:srcRect/>
                     <a:stretch>
                       <a:fillRect/>
@@ -28952,7 +29121,7 @@
         </w:rPr>
         <w:t xml:space="preserve">Figura </w:t>
       </w:r>
-      <w:bookmarkStart w:id="9de893aa-8e63-4d31-8cfd-3d3fed56bc77" w:name="matriz"/>
+      <w:bookmarkStart w:id="f5921a62-dc9e-4c55-abc1-16e0ec21d5e3" w:name="matriz"/>
       <w:r xmlns:w14="http://schemas.microsoft.com/office/word/2010/wordml">
         <w:rPr>
           <w:rFonts/>
@@ -28974,7 +29143,7 @@
         </w:rPr>
         <w:fldChar w:fldCharType="end" w:dirty="true"/>
       </w:r>
-      <w:bookmarkEnd w:id="9de893aa-8e63-4d31-8cfd-3d3fed56bc77"/>
+      <w:bookmarkEnd w:id="f5921a62-dc9e-4c55-abc1-16e0ec21d5e3"/>
       <w:r>
         <w:t xml:space="preserve">: </w:t>
       </w:r>
@@ -29006,7 +29175,7 @@
                     </pic:cNvPicPr>
                   </pic:nvPicPr>
                   <pic:blipFill>
-                    <a:blip r:embed="rId21"/>
+                    <a:blip r:embed="rId49"/>
                     <a:srcRect/>
                     <a:stretch>
                       <a:fillRect/>
@@ -29034,9 +29203,9 @@
         <w:br w:type="page"/>
       </w:r>
     </w:p>
-    <w:bookmarkEnd w:id="30"/>
-    <w:bookmarkEnd w:id="31"/>
-    <w:bookmarkStart w:id="32" w:name="considerações-finais"/>
+    <w:bookmarkEnd w:id="33"/>
+    <w:bookmarkEnd w:id="34"/>
+    <w:bookmarkStart w:id="35" w:name="considerações-finais"/>
     <w:p>
       <w:pPr>
         <w:pStyle w:val="Ttulo1"/>
@@ -29140,8 +29309,8 @@
         <w:br w:type="page"/>
       </w:r>
     </w:p>
-    <w:bookmarkEnd w:id="32"/>
-    <w:bookmarkStart w:id="39" w:name="referências"/>
+    <w:bookmarkEnd w:id="35"/>
+    <w:bookmarkStart w:id="44" w:name="referências"/>
     <w:p>
       <w:pPr>
         <w:pStyle w:val="Ttulo1"/>
@@ -29150,8 +29319,45 @@
         <w:t xml:space="preserve">Referências</w:t>
       </w:r>
     </w:p>
-    <w:bookmarkStart w:id="38" w:name="refs"/>
-    <w:bookmarkStart w:id="33" w:name="ref-mancuso2015financiamento"/>
+    <w:bookmarkStart w:id="43" w:name="refs"/>
+    <w:bookmarkStart w:id="37" w:name="ref-Lei:9.504:1997"/>
+    <w:p>
+      <w:pPr>
+        <w:pStyle w:val="Bibliography"/>
+      </w:pPr>
+      <w:r>
+        <w:t xml:space="preserve">BRASIL.</w:t>
+      </w:r>
+      <w:r>
+        <w:t xml:space="preserve"> </w:t>
+      </w:r>
+      <w:hyperlink r:id="rId36">
+        <w:r>
+          <w:rPr>
+            <w:rStyle w:val="Hyperlink"/>
+          </w:rPr>
+          <w:t xml:space="preserve">LEI Nº 9.504, DE 30 DE SETEMBRO DE 1997</w:t>
+        </w:r>
+      </w:hyperlink>
+      <w:r>
+        <w:t xml:space="preserve">.</w:t>
+      </w:r>
+      <w:r>
+        <w:t xml:space="preserve"> </w:t>
+      </w:r>
+      <w:r>
+        <w:rPr>
+          <w:bCs/>
+          <w:b/>
+        </w:rPr>
+        <w:t xml:space="preserve">Diário Oficial [da] República Federativa do Brasil</w:t>
+      </w:r>
+      <w:r>
+        <w:t xml:space="preserve">, 30 set. 1997.</w:t>
+      </w:r>
+    </w:p>
+    <w:bookmarkEnd w:id="37"/>
+    <w:bookmarkStart w:id="38" w:name="ref-mancuso2015financiamento"/>
     <w:p>
       <w:pPr>
         <w:pStyle w:val="Bibliography"/>
@@ -29188,8 +29394,8 @@
         <w:t xml:space="preserve">, 2015.</w:t>
       </w:r>
     </w:p>
-    <w:bookmarkEnd w:id="33"/>
-    <w:bookmarkStart w:id="34" w:name="ref-peixoto2010eleiccoes"/>
+    <w:bookmarkEnd w:id="38"/>
+    <w:bookmarkStart w:id="39" w:name="ref-peixoto2010eleiccoes"/>
     <w:p>
       <w:pPr>
         <w:pStyle w:val="Bibliography"/>
@@ -29234,8 +29440,8 @@
         <w:t xml:space="preserve">, 2010.</w:t>
       </w:r>
     </w:p>
-    <w:bookmarkEnd w:id="34"/>
-    <w:bookmarkStart w:id="35" w:name="ref-samuels2001money"/>
+    <w:bookmarkEnd w:id="39"/>
+    <w:bookmarkStart w:id="40" w:name="ref-samuels2001money"/>
     <w:p>
       <w:pPr>
         <w:pStyle w:val="Bibliography"/>
@@ -29257,8 +29463,8 @@
         <w:t xml:space="preserve">, v. 43, n. 2, p. 27–48, 2001.</w:t>
       </w:r>
     </w:p>
-    <w:bookmarkEnd w:id="35"/>
-    <w:bookmarkStart w:id="36" w:name="ref-silva2017padroes"/>
+    <w:bookmarkEnd w:id="40"/>
+    <w:bookmarkStart w:id="41" w:name="ref-silva2017padroes"/>
     <w:p>
       <w:pPr>
         <w:pStyle w:val="Bibliography"/>
@@ -29332,8 +29538,8 @@
         <w:t xml:space="preserve">, p. 75–110, 2017.</w:t>
       </w:r>
     </w:p>
-    <w:bookmarkEnd w:id="36"/>
-    <w:bookmarkStart w:id="37" w:name="ref-speck2015perfil"/>
+    <w:bookmarkEnd w:id="41"/>
+    <w:bookmarkStart w:id="42" w:name="ref-speck2015perfil"/>
     <w:p>
       <w:pPr>
         <w:pStyle w:val="Bibliography"/>
@@ -29461,15 +29667,15 @@
         <w:t xml:space="preserve">, p. 267–292, 2015.</w:t>
       </w:r>
     </w:p>
-    <w:bookmarkEnd w:id="37"/>
-    <w:bookmarkEnd w:id="38"/>
+    <w:bookmarkEnd w:id="42"/>
+    <w:bookmarkEnd w:id="43"/>
     <w:p>
       <w:r>
         <w:br w:type="page"/>
       </w:r>
     </w:p>
-    <w:bookmarkEnd w:id="39"/>
-    <w:bookmarkStart w:id="40" w:name="apêndice"/>
+    <w:bookmarkEnd w:id="44"/>
+    <w:bookmarkStart w:id="45" w:name="apêndice"/>
     <w:p>
       <w:pPr>
         <w:pStyle w:val="Ttulo1"/>
@@ -37985,7 +38191,7 @@
         </w:tc>
       </w:tr>
     </w:tbl>
-    <w:bookmarkEnd w:id="40"/>
+    <w:bookmarkEnd w:id="45"/>
     <w:sectPr>
       <w:pgMar w:header="720" w:bottom="1800" w:top="1800" w:right="720" w:left="720" w:footer="720" w:gutter="720"/>
       <w:pgSz w:h="16848" w:w="11952" w:orient="portrait"/>
@@ -38014,6 +38220,30 @@
       <w:r>
         <w:separator/>
       </w:r>
+    </w:p>
+  </w:footnote>
+  <w:footnote w:id="21">
+    <w:p>
+      <w:pPr>
+        <w:pStyle w:val="Textodenotaderodap"/>
+      </w:pPr>
+      <w:r>
+        <w:rPr>
+          <w:rStyle w:val="Refdenotaderodap"/>
+        </w:rPr>
+        <w:footnoteRef/>
+      </w:r>
+      <w:r>
+        <w:t xml:space="preserve"> </w:t>
+      </w:r>
+      <w:hyperlink r:id="rId22">
+        <w:r>
+          <w:rPr>
+            <w:rStyle w:val="Hyperlink"/>
+          </w:rPr>
+          <w:t xml:space="preserve">https://www.camara.leg.br/proposicoesWeb/fichadetramitacao?idProposicao=373327</w:t>
+        </w:r>
+      </w:hyperlink>
     </w:p>
   </w:footnote>
 </w:footnotes>

</xml_diff>